<commit_message>
Added class notes on Scala
</commit_message>
<xml_diff>
--- a/assignments/assignment3/assignment3.docx
+++ b/assignments/assignment3/assignment3.docx
@@ -314,16 +314,55 @@
           <w:sz w:val="20"/>
           <w:szCs w:val="20"/>
         </w:rPr>
-        <w:t>Student Mapper will output mu</w:t>
-      </w:r>
-      <w:bookmarkStart w:id="0" w:name="_GoBack"/>
-      <w:bookmarkEnd w:id="0"/>
-      <w:r>
-        <w:rPr>
-          <w:sz w:val="20"/>
-          <w:szCs w:val="20"/>
-        </w:rPr>
-        <w:t>ltiple pairs (1 for each class taken)</w:t>
+        <w:t>Student Mapper will output multiple pairs (1 for each class taken)</w:t>
+      </w:r>
+      <w:r>
+        <w:rPr>
+          <w:sz w:val="20"/>
+          <w:szCs w:val="20"/>
+        </w:rPr>
+        <w:t>. This only applies if the student has taken all 3 classes.</w:t>
+      </w:r>
+    </w:p>
+    <w:p>
+      <w:pPr>
+        <w:pStyle w:val="ListParagraph"/>
+        <w:spacing w:after="120"/>
+        <w:ind w:left="2160"/>
+        <w:rPr>
+          <w:rFonts w:ascii="Courier New" w:hAnsi="Courier New" w:cs="Courier New"/>
+          <w:sz w:val="20"/>
+          <w:szCs w:val="20"/>
+        </w:rPr>
+      </w:pPr>
+      <w:r>
+        <w:rPr>
+          <w:rFonts w:ascii="Courier New" w:hAnsi="Courier New" w:cs="Courier New"/>
+          <w:sz w:val="20"/>
+          <w:szCs w:val="20"/>
+        </w:rPr>
+        <w:t>if (!takenAllClasses)</w:t>
+      </w:r>
+    </w:p>
+    <w:p>
+      <w:pPr>
+        <w:pStyle w:val="ListParagraph"/>
+        <w:spacing w:after="120"/>
+        <w:ind w:left="2160"/>
+        <w:rPr>
+          <w:rFonts w:ascii="Courier New" w:hAnsi="Courier New" w:cs="Courier New"/>
+          <w:sz w:val="20"/>
+          <w:szCs w:val="20"/>
+        </w:rPr>
+      </w:pPr>
+      <w:r>
+        <w:rPr>
+          <w:rFonts w:ascii="Courier New" w:hAnsi="Courier New" w:cs="Courier New"/>
+          <w:sz w:val="20"/>
+          <w:szCs w:val="20"/>
+        </w:rPr>
+        <w:tab/>
+        <w:t>return;</w:t>
       </w:r>
     </w:p>
     <w:p>
@@ -902,29 +941,11 @@
       <w:pPr>
         <w:pStyle w:val="ListParagraph"/>
         <w:spacing w:after="120"/>
-        <w:ind w:left="1440"/>
-        <w:rPr>
-          <w:rFonts w:cs="Courier New"/>
-          <w:i/>
-          <w:sz w:val="20"/>
-          <w:szCs w:val="20"/>
-        </w:rPr>
-      </w:pPr>
-    </w:p>
-    <w:p>
-      <w:pPr>
-        <w:rPr>
-          <w:sz w:val="20"/>
-          <w:szCs w:val="20"/>
-        </w:rPr>
-      </w:pPr>
-      <w:r>
-        <w:rPr>
-          <w:sz w:val="20"/>
-          <w:szCs w:val="20"/>
-        </w:rPr>
-        <w:br w:type="page"/>
-      </w:r>
+        <w:rPr>
+          <w:sz w:val="20"/>
+          <w:szCs w:val="20"/>
+        </w:rPr>
+      </w:pPr>
     </w:p>
     <w:p>
       <w:pPr>
@@ -1043,7 +1064,16 @@
           <w:sz w:val="20"/>
           <w:szCs w:val="20"/>
         </w:rPr>
-        <w:t>Partition students by name only</w:t>
+        <w:t>Partition students by name</w:t>
+      </w:r>
+      <w:bookmarkStart w:id="0" w:name="_GoBack"/>
+      <w:bookmarkEnd w:id="0"/>
+      <w:r>
+        <w:rPr>
+          <w:sz w:val="20"/>
+          <w:szCs w:val="20"/>
+        </w:rPr>
+        <w:t xml:space="preserve"> only</w:t>
       </w:r>
     </w:p>
     <w:p>
@@ -2610,31 +2640,7 @@
           <w:sz w:val="20"/>
           <w:szCs w:val="20"/>
         </w:rPr>
-        <w:t>result = this.</w:t>
-      </w:r>
-      <w:r>
-        <w:rPr>
-          <w:rFonts w:ascii="Courier New" w:hAnsi="Courier New" w:cs="Courier New"/>
-          <w:sz w:val="20"/>
-          <w:szCs w:val="20"/>
-        </w:rPr>
-        <w:t>gpa</w:t>
-      </w:r>
-      <w:r>
-        <w:rPr>
-          <w:rFonts w:ascii="Courier New" w:hAnsi="Courier New" w:cs="Courier New"/>
-          <w:sz w:val="20"/>
-          <w:szCs w:val="20"/>
-        </w:rPr>
-        <w:t xml:space="preserve"> – other.</w:t>
-      </w:r>
-      <w:r>
-        <w:rPr>
-          <w:rFonts w:ascii="Courier New" w:hAnsi="Courier New" w:cs="Courier New"/>
-          <w:sz w:val="20"/>
-          <w:szCs w:val="20"/>
-        </w:rPr>
-        <w:t>gpa</w:t>
+        <w:t>result = this.gpa – other.gpa</w:t>
       </w:r>
     </w:p>
     <w:p>

</xml_diff>